<commit_message>
editing on sultans stuff
</commit_message>
<xml_diff>
--- a/Docs/Testing_plan/FR007_loadingScreen.docx
+++ b/Docs/Testing_plan/FR007_loadingScreen.docx
@@ -147,79 +147,76 @@
     </w:p>
     <w:p>
       <w:pPr>
-        <w:pStyle w:val="Prrafodelista"/>
+        <w:pStyle w:val="ListParagraph"/>
         <w:numPr>
           <w:ilvl w:val="0"/>
           <w:numId w:val="1"/>
         </w:numPr>
       </w:pPr>
       <w:r>
-        <w:t>Press up and down arrow keys to move through the different menu options.</w:t>
-      </w:r>
-    </w:p>
-    <w:p>
-      <w:pPr>
-        <w:pStyle w:val="Prrafodelista"/>
+        <w:t>Enter</w:t>
+      </w:r>
+      <w:r>
+        <w:t xml:space="preserve"> the “play level”, “credits” and “tutorial” options of the main menu multiple times to verify the following steps.</w:t>
+      </w:r>
+    </w:p>
+    <w:p>
+      <w:pPr>
+        <w:pStyle w:val="ListParagraph"/>
         <w:numPr>
           <w:ilvl w:val="0"/>
           <w:numId w:val="1"/>
         </w:numPr>
       </w:pPr>
       <w:r>
-        <w:t>Press enter key on the “play level”, “credits” and “tutorial” options of the main menu multiple times to verify the following steps.</w:t>
-      </w:r>
-    </w:p>
-    <w:p>
-      <w:pPr>
-        <w:pStyle w:val="Prrafodelista"/>
+        <w:t>When the loading screen launches set up a stopwatch to verify that it takes</w:t>
+      </w:r>
+      <w:r>
+        <w:t xml:space="preserve"> </w:t>
+      </w:r>
+      <w:r>
+        <w:t>10 seconds or less to complete.</w:t>
+      </w:r>
+    </w:p>
+    <w:p>
+      <w:pPr>
+        <w:pStyle w:val="ListParagraph"/>
         <w:numPr>
           <w:ilvl w:val="0"/>
           <w:numId w:val="1"/>
         </w:numPr>
       </w:pPr>
       <w:r>
-        <w:t>When the loading screen launches set up a stopwatch to verify that it takes10 seconds or less to complete.</w:t>
-      </w:r>
-    </w:p>
-    <w:p>
-      <w:pPr>
-        <w:pStyle w:val="Prrafodelista"/>
+        <w:t>Ensure that loading screens display smoothly without any flickering or visual artifacts</w:t>
+      </w:r>
+      <w:r>
+        <w:t>, by checking the frame rate stays at 30fps</w:t>
+      </w:r>
+      <w:r>
+        <w:t>.</w:t>
+      </w:r>
+    </w:p>
+    <w:p>
+      <w:pPr>
+        <w:pStyle w:val="ListParagraph"/>
         <w:numPr>
           <w:ilvl w:val="0"/>
           <w:numId w:val="1"/>
         </w:numPr>
       </w:pPr>
       <w:r>
-        <w:t>Ensure that loading screens display smoothly without any flickering or visual artifacts</w:t>
-      </w:r>
-      <w:r>
-        <w:t>, by checking the frame rate stays at 30fps</w:t>
-      </w:r>
-      <w:r>
-        <w:t>.</w:t>
-      </w:r>
-    </w:p>
-    <w:p>
-      <w:pPr>
-        <w:pStyle w:val="Prrafodelista"/>
+        <w:t>Once the section is loaded go back to the main menu to verify the previous steps are also executed successfully when the process occurs backwards.</w:t>
+      </w:r>
+    </w:p>
+    <w:p>
+      <w:pPr>
+        <w:pStyle w:val="ListParagraph"/>
         <w:numPr>
           <w:ilvl w:val="0"/>
           <w:numId w:val="1"/>
         </w:numPr>
       </w:pPr>
       <w:r>
-        <w:t>Once the section is loaded go back to the main menu to verify the previous steps are also executed successfully when the process occurs backwards.</w:t>
-      </w:r>
-    </w:p>
-    <w:p>
-      <w:pPr>
-        <w:pStyle w:val="Prrafodelista"/>
-        <w:numPr>
-          <w:ilvl w:val="0"/>
-          <w:numId w:val="1"/>
-        </w:numPr>
-      </w:pPr>
-      <w:r>
         <w:t>All the above steps should be repeated for the “</w:t>
       </w:r>
       <w:r>
@@ -237,7 +234,7 @@
     </w:p>
     <w:p>
       <w:pPr>
-        <w:pStyle w:val="Prrafodelista"/>
+        <w:pStyle w:val="ListParagraph"/>
         <w:ind w:left="360"/>
       </w:pPr>
     </w:p>
@@ -253,6 +250,7 @@
           <w:b/>
           <w:bCs/>
         </w:rPr>
+        <w:lastRenderedPageBreak/>
         <w:t>Post-conditions:</w:t>
       </w:r>
     </w:p>
@@ -269,7 +267,13 @@
         <w:t>sudden jumps or freeze</w:t>
       </w:r>
       <w:r>
-        <w:t>s while the images are correctly displayed in all possible resolutions.</w:t>
+        <w:t xml:space="preserve">s while the images are correctly </w:t>
+      </w:r>
+      <w:r>
+        <w:t>loaded</w:t>
+      </w:r>
+      <w:r>
+        <w:t xml:space="preserve"> in all possible resolutions.</w:t>
       </w:r>
     </w:p>
     <w:p>
@@ -824,11 +828,11 @@
     <w:qFormat/>
     <w:rsid w:val="00817DAB"/>
   </w:style>
-  <w:style w:type="paragraph" w:styleId="Ttulo1">
+  <w:style w:type="paragraph" w:styleId="Heading1">
     <w:name w:val="heading 1"/>
     <w:basedOn w:val="Normal"/>
     <w:next w:val="Normal"/>
-    <w:link w:val="Ttulo1Car"/>
+    <w:link w:val="Heading1Char"/>
     <w:uiPriority w:val="9"/>
     <w:qFormat/>
     <w:rsid w:val="00817DAB"/>
@@ -845,11 +849,11 @@
       <w:szCs w:val="40"/>
     </w:rPr>
   </w:style>
-  <w:style w:type="paragraph" w:styleId="Ttulo2">
+  <w:style w:type="paragraph" w:styleId="Heading2">
     <w:name w:val="heading 2"/>
     <w:basedOn w:val="Normal"/>
     <w:next w:val="Normal"/>
-    <w:link w:val="Ttulo2Car"/>
+    <w:link w:val="Heading2Char"/>
     <w:uiPriority w:val="9"/>
     <w:semiHidden/>
     <w:unhideWhenUsed/>
@@ -868,11 +872,11 @@
       <w:szCs w:val="32"/>
     </w:rPr>
   </w:style>
-  <w:style w:type="paragraph" w:styleId="Ttulo3">
+  <w:style w:type="paragraph" w:styleId="Heading3">
     <w:name w:val="heading 3"/>
     <w:basedOn w:val="Normal"/>
     <w:next w:val="Normal"/>
-    <w:link w:val="Ttulo3Car"/>
+    <w:link w:val="Heading3Char"/>
     <w:uiPriority w:val="9"/>
     <w:semiHidden/>
     <w:unhideWhenUsed/>
@@ -891,11 +895,11 @@
       <w:szCs w:val="28"/>
     </w:rPr>
   </w:style>
-  <w:style w:type="paragraph" w:styleId="Ttulo4">
+  <w:style w:type="paragraph" w:styleId="Heading4">
     <w:name w:val="heading 4"/>
     <w:basedOn w:val="Normal"/>
     <w:next w:val="Normal"/>
-    <w:link w:val="Ttulo4Car"/>
+    <w:link w:val="Heading4Char"/>
     <w:uiPriority w:val="9"/>
     <w:semiHidden/>
     <w:unhideWhenUsed/>
@@ -914,11 +918,11 @@
       <w:color w:val="0F4761" w:themeColor="accent1" w:themeShade="BF"/>
     </w:rPr>
   </w:style>
-  <w:style w:type="paragraph" w:styleId="Ttulo5">
+  <w:style w:type="paragraph" w:styleId="Heading5">
     <w:name w:val="heading 5"/>
     <w:basedOn w:val="Normal"/>
     <w:next w:val="Normal"/>
-    <w:link w:val="Ttulo5Car"/>
+    <w:link w:val="Heading5Char"/>
     <w:uiPriority w:val="9"/>
     <w:semiHidden/>
     <w:unhideWhenUsed/>
@@ -935,11 +939,11 @@
       <w:color w:val="0F4761" w:themeColor="accent1" w:themeShade="BF"/>
     </w:rPr>
   </w:style>
-  <w:style w:type="paragraph" w:styleId="Ttulo6">
+  <w:style w:type="paragraph" w:styleId="Heading6">
     <w:name w:val="heading 6"/>
     <w:basedOn w:val="Normal"/>
     <w:next w:val="Normal"/>
-    <w:link w:val="Ttulo6Car"/>
+    <w:link w:val="Heading6Char"/>
     <w:uiPriority w:val="9"/>
     <w:semiHidden/>
     <w:unhideWhenUsed/>
@@ -958,11 +962,11 @@
       <w:color w:val="595959" w:themeColor="text1" w:themeTint="A6"/>
     </w:rPr>
   </w:style>
-  <w:style w:type="paragraph" w:styleId="Ttulo7">
+  <w:style w:type="paragraph" w:styleId="Heading7">
     <w:name w:val="heading 7"/>
     <w:basedOn w:val="Normal"/>
     <w:next w:val="Normal"/>
-    <w:link w:val="Ttulo7Car"/>
+    <w:link w:val="Heading7Char"/>
     <w:uiPriority w:val="9"/>
     <w:semiHidden/>
     <w:unhideWhenUsed/>
@@ -979,11 +983,11 @@
       <w:color w:val="595959" w:themeColor="text1" w:themeTint="A6"/>
     </w:rPr>
   </w:style>
-  <w:style w:type="paragraph" w:styleId="Ttulo8">
+  <w:style w:type="paragraph" w:styleId="Heading8">
     <w:name w:val="heading 8"/>
     <w:basedOn w:val="Normal"/>
     <w:next w:val="Normal"/>
-    <w:link w:val="Ttulo8Car"/>
+    <w:link w:val="Heading8Char"/>
     <w:uiPriority w:val="9"/>
     <w:semiHidden/>
     <w:unhideWhenUsed/>
@@ -1002,11 +1006,11 @@
       <w:color w:val="272727" w:themeColor="text1" w:themeTint="D8"/>
     </w:rPr>
   </w:style>
-  <w:style w:type="paragraph" w:styleId="Ttulo9">
+  <w:style w:type="paragraph" w:styleId="Heading9">
     <w:name w:val="heading 9"/>
     <w:basedOn w:val="Normal"/>
     <w:next w:val="Normal"/>
-    <w:link w:val="Ttulo9Car"/>
+    <w:link w:val="Heading9Char"/>
     <w:uiPriority w:val="9"/>
     <w:semiHidden/>
     <w:unhideWhenUsed/>
@@ -1023,13 +1027,13 @@
       <w:color w:val="272727" w:themeColor="text1" w:themeTint="D8"/>
     </w:rPr>
   </w:style>
-  <w:style w:type="character" w:default="1" w:styleId="Fuentedeprrafopredeter">
+  <w:style w:type="character" w:default="1" w:styleId="DefaultParagraphFont">
     <w:name w:val="Default Paragraph Font"/>
     <w:uiPriority w:val="1"/>
     <w:semiHidden/>
     <w:unhideWhenUsed/>
   </w:style>
-  <w:style w:type="table" w:default="1" w:styleId="Tablanormal">
+  <w:style w:type="table" w:default="1" w:styleId="TableNormal">
     <w:name w:val="Normal Table"/>
     <w:uiPriority w:val="99"/>
     <w:semiHidden/>
@@ -1044,16 +1048,16 @@
       </w:tblCellMar>
     </w:tblPr>
   </w:style>
-  <w:style w:type="numbering" w:default="1" w:styleId="Sinlista">
+  <w:style w:type="numbering" w:default="1" w:styleId="NoList">
     <w:name w:val="No List"/>
     <w:uiPriority w:val="99"/>
     <w:semiHidden/>
     <w:unhideWhenUsed/>
   </w:style>
-  <w:style w:type="character" w:customStyle="1" w:styleId="Ttulo1Car">
-    <w:name w:val="Título 1 Car"/>
-    <w:basedOn w:val="Fuentedeprrafopredeter"/>
-    <w:link w:val="Ttulo1"/>
+  <w:style w:type="character" w:customStyle="1" w:styleId="Heading1Char">
+    <w:name w:val="Heading 1 Char"/>
+    <w:basedOn w:val="DefaultParagraphFont"/>
+    <w:link w:val="Heading1"/>
     <w:uiPriority w:val="9"/>
     <w:rsid w:val="00817DAB"/>
     <w:rPr>
@@ -1063,10 +1067,10 @@
       <w:szCs w:val="40"/>
     </w:rPr>
   </w:style>
-  <w:style w:type="character" w:customStyle="1" w:styleId="Ttulo2Car">
-    <w:name w:val="Título 2 Car"/>
-    <w:basedOn w:val="Fuentedeprrafopredeter"/>
-    <w:link w:val="Ttulo2"/>
+  <w:style w:type="character" w:customStyle="1" w:styleId="Heading2Char">
+    <w:name w:val="Heading 2 Char"/>
+    <w:basedOn w:val="DefaultParagraphFont"/>
+    <w:link w:val="Heading2"/>
     <w:uiPriority w:val="9"/>
     <w:semiHidden/>
     <w:rsid w:val="00817DAB"/>
@@ -1077,10 +1081,10 @@
       <w:szCs w:val="32"/>
     </w:rPr>
   </w:style>
-  <w:style w:type="character" w:customStyle="1" w:styleId="Ttulo3Car">
-    <w:name w:val="Título 3 Car"/>
-    <w:basedOn w:val="Fuentedeprrafopredeter"/>
-    <w:link w:val="Ttulo3"/>
+  <w:style w:type="character" w:customStyle="1" w:styleId="Heading3Char">
+    <w:name w:val="Heading 3 Char"/>
+    <w:basedOn w:val="DefaultParagraphFont"/>
+    <w:link w:val="Heading3"/>
     <w:uiPriority w:val="9"/>
     <w:semiHidden/>
     <w:rsid w:val="00817DAB"/>
@@ -1091,10 +1095,10 @@
       <w:szCs w:val="28"/>
     </w:rPr>
   </w:style>
-  <w:style w:type="character" w:customStyle="1" w:styleId="Ttulo4Car">
-    <w:name w:val="Título 4 Car"/>
-    <w:basedOn w:val="Fuentedeprrafopredeter"/>
-    <w:link w:val="Ttulo4"/>
+  <w:style w:type="character" w:customStyle="1" w:styleId="Heading4Char">
+    <w:name w:val="Heading 4 Char"/>
+    <w:basedOn w:val="DefaultParagraphFont"/>
+    <w:link w:val="Heading4"/>
     <w:uiPriority w:val="9"/>
     <w:semiHidden/>
     <w:rsid w:val="00817DAB"/>
@@ -1105,10 +1109,10 @@
       <w:color w:val="0F4761" w:themeColor="accent1" w:themeShade="BF"/>
     </w:rPr>
   </w:style>
-  <w:style w:type="character" w:customStyle="1" w:styleId="Ttulo5Car">
-    <w:name w:val="Título 5 Car"/>
-    <w:basedOn w:val="Fuentedeprrafopredeter"/>
-    <w:link w:val="Ttulo5"/>
+  <w:style w:type="character" w:customStyle="1" w:styleId="Heading5Char">
+    <w:name w:val="Heading 5 Char"/>
+    <w:basedOn w:val="DefaultParagraphFont"/>
+    <w:link w:val="Heading5"/>
     <w:uiPriority w:val="9"/>
     <w:semiHidden/>
     <w:rsid w:val="00817DAB"/>
@@ -1117,10 +1121,10 @@
       <w:color w:val="0F4761" w:themeColor="accent1" w:themeShade="BF"/>
     </w:rPr>
   </w:style>
-  <w:style w:type="character" w:customStyle="1" w:styleId="Ttulo6Car">
-    <w:name w:val="Título 6 Car"/>
-    <w:basedOn w:val="Fuentedeprrafopredeter"/>
-    <w:link w:val="Ttulo6"/>
+  <w:style w:type="character" w:customStyle="1" w:styleId="Heading6Char">
+    <w:name w:val="Heading 6 Char"/>
+    <w:basedOn w:val="DefaultParagraphFont"/>
+    <w:link w:val="Heading6"/>
     <w:uiPriority w:val="9"/>
     <w:semiHidden/>
     <w:rsid w:val="00817DAB"/>
@@ -1131,10 +1135,10 @@
       <w:color w:val="595959" w:themeColor="text1" w:themeTint="A6"/>
     </w:rPr>
   </w:style>
-  <w:style w:type="character" w:customStyle="1" w:styleId="Ttulo7Car">
-    <w:name w:val="Título 7 Car"/>
-    <w:basedOn w:val="Fuentedeprrafopredeter"/>
-    <w:link w:val="Ttulo7"/>
+  <w:style w:type="character" w:customStyle="1" w:styleId="Heading7Char">
+    <w:name w:val="Heading 7 Char"/>
+    <w:basedOn w:val="DefaultParagraphFont"/>
+    <w:link w:val="Heading7"/>
     <w:uiPriority w:val="9"/>
     <w:semiHidden/>
     <w:rsid w:val="00817DAB"/>
@@ -1143,10 +1147,10 @@
       <w:color w:val="595959" w:themeColor="text1" w:themeTint="A6"/>
     </w:rPr>
   </w:style>
-  <w:style w:type="character" w:customStyle="1" w:styleId="Ttulo8Car">
-    <w:name w:val="Título 8 Car"/>
-    <w:basedOn w:val="Fuentedeprrafopredeter"/>
-    <w:link w:val="Ttulo8"/>
+  <w:style w:type="character" w:customStyle="1" w:styleId="Heading8Char">
+    <w:name w:val="Heading 8 Char"/>
+    <w:basedOn w:val="DefaultParagraphFont"/>
+    <w:link w:val="Heading8"/>
     <w:uiPriority w:val="9"/>
     <w:semiHidden/>
     <w:rsid w:val="00817DAB"/>
@@ -1157,10 +1161,10 @@
       <w:color w:val="272727" w:themeColor="text1" w:themeTint="D8"/>
     </w:rPr>
   </w:style>
-  <w:style w:type="character" w:customStyle="1" w:styleId="Ttulo9Car">
-    <w:name w:val="Título 9 Car"/>
-    <w:basedOn w:val="Fuentedeprrafopredeter"/>
-    <w:link w:val="Ttulo9"/>
+  <w:style w:type="character" w:customStyle="1" w:styleId="Heading9Char">
+    <w:name w:val="Heading 9 Char"/>
+    <w:basedOn w:val="DefaultParagraphFont"/>
+    <w:link w:val="Heading9"/>
     <w:uiPriority w:val="9"/>
     <w:semiHidden/>
     <w:rsid w:val="00817DAB"/>
@@ -1169,11 +1173,11 @@
       <w:color w:val="272727" w:themeColor="text1" w:themeTint="D8"/>
     </w:rPr>
   </w:style>
-  <w:style w:type="paragraph" w:styleId="Ttulo">
+  <w:style w:type="paragraph" w:styleId="Title">
     <w:name w:val="Title"/>
     <w:basedOn w:val="Normal"/>
     <w:next w:val="Normal"/>
-    <w:link w:val="TtuloCar"/>
+    <w:link w:val="TitleChar"/>
     <w:uiPriority w:val="10"/>
     <w:qFormat/>
     <w:rsid w:val="00817DAB"/>
@@ -1189,10 +1193,10 @@
       <w:szCs w:val="56"/>
     </w:rPr>
   </w:style>
-  <w:style w:type="character" w:customStyle="1" w:styleId="TtuloCar">
-    <w:name w:val="Título Car"/>
-    <w:basedOn w:val="Fuentedeprrafopredeter"/>
-    <w:link w:val="Ttulo"/>
+  <w:style w:type="character" w:customStyle="1" w:styleId="TitleChar">
+    <w:name w:val="Title Char"/>
+    <w:basedOn w:val="DefaultParagraphFont"/>
+    <w:link w:val="Title"/>
     <w:uiPriority w:val="10"/>
     <w:rsid w:val="00817DAB"/>
     <w:rPr>
@@ -1203,11 +1207,11 @@
       <w:szCs w:val="56"/>
     </w:rPr>
   </w:style>
-  <w:style w:type="paragraph" w:styleId="Subttulo">
+  <w:style w:type="paragraph" w:styleId="Subtitle">
     <w:name w:val="Subtitle"/>
     <w:basedOn w:val="Normal"/>
     <w:next w:val="Normal"/>
-    <w:link w:val="SubttuloCar"/>
+    <w:link w:val="SubtitleChar"/>
     <w:uiPriority w:val="11"/>
     <w:qFormat/>
     <w:rsid w:val="00817DAB"/>
@@ -1224,10 +1228,10 @@
       <w:szCs w:val="28"/>
     </w:rPr>
   </w:style>
-  <w:style w:type="character" w:customStyle="1" w:styleId="SubttuloCar">
-    <w:name w:val="Subtítulo Car"/>
-    <w:basedOn w:val="Fuentedeprrafopredeter"/>
-    <w:link w:val="Subttulo"/>
+  <w:style w:type="character" w:customStyle="1" w:styleId="SubtitleChar">
+    <w:name w:val="Subtitle Char"/>
+    <w:basedOn w:val="DefaultParagraphFont"/>
+    <w:link w:val="Subtitle"/>
     <w:uiPriority w:val="11"/>
     <w:rsid w:val="00817DAB"/>
     <w:rPr>
@@ -1238,11 +1242,11 @@
       <w:szCs w:val="28"/>
     </w:rPr>
   </w:style>
-  <w:style w:type="paragraph" w:styleId="Cita">
+  <w:style w:type="paragraph" w:styleId="Quote">
     <w:name w:val="Quote"/>
     <w:basedOn w:val="Normal"/>
     <w:next w:val="Normal"/>
-    <w:link w:val="CitaCar"/>
+    <w:link w:val="QuoteChar"/>
     <w:uiPriority w:val="29"/>
     <w:qFormat/>
     <w:rsid w:val="00817DAB"/>
@@ -1256,10 +1260,10 @@
       <w:color w:val="404040" w:themeColor="text1" w:themeTint="BF"/>
     </w:rPr>
   </w:style>
-  <w:style w:type="character" w:customStyle="1" w:styleId="CitaCar">
-    <w:name w:val="Cita Car"/>
-    <w:basedOn w:val="Fuentedeprrafopredeter"/>
-    <w:link w:val="Cita"/>
+  <w:style w:type="character" w:customStyle="1" w:styleId="QuoteChar">
+    <w:name w:val="Quote Char"/>
+    <w:basedOn w:val="DefaultParagraphFont"/>
+    <w:link w:val="Quote"/>
     <w:uiPriority w:val="29"/>
     <w:rsid w:val="00817DAB"/>
     <w:rPr>
@@ -1268,7 +1272,7 @@
       <w:color w:val="404040" w:themeColor="text1" w:themeTint="BF"/>
     </w:rPr>
   </w:style>
-  <w:style w:type="paragraph" w:styleId="Prrafodelista">
+  <w:style w:type="paragraph" w:styleId="ListParagraph">
     <w:name w:val="List Paragraph"/>
     <w:basedOn w:val="Normal"/>
     <w:uiPriority w:val="34"/>
@@ -1279,9 +1283,9 @@
       <w:contextualSpacing/>
     </w:pPr>
   </w:style>
-  <w:style w:type="character" w:styleId="nfasisintenso">
+  <w:style w:type="character" w:styleId="IntenseEmphasis">
     <w:name w:val="Intense Emphasis"/>
-    <w:basedOn w:val="Fuentedeprrafopredeter"/>
+    <w:basedOn w:val="DefaultParagraphFont"/>
     <w:uiPriority w:val="21"/>
     <w:qFormat/>
     <w:rsid w:val="00817DAB"/>
@@ -1291,11 +1295,11 @@
       <w:color w:val="0F4761" w:themeColor="accent1" w:themeShade="BF"/>
     </w:rPr>
   </w:style>
-  <w:style w:type="paragraph" w:styleId="Citadestacada">
+  <w:style w:type="paragraph" w:styleId="IntenseQuote">
     <w:name w:val="Intense Quote"/>
     <w:basedOn w:val="Normal"/>
     <w:next w:val="Normal"/>
-    <w:link w:val="CitadestacadaCar"/>
+    <w:link w:val="IntenseQuoteChar"/>
     <w:uiPriority w:val="30"/>
     <w:qFormat/>
     <w:rsid w:val="00817DAB"/>
@@ -1314,10 +1318,10 @@
       <w:color w:val="0F4761" w:themeColor="accent1" w:themeShade="BF"/>
     </w:rPr>
   </w:style>
-  <w:style w:type="character" w:customStyle="1" w:styleId="CitadestacadaCar">
-    <w:name w:val="Cita destacada Car"/>
-    <w:basedOn w:val="Fuentedeprrafopredeter"/>
-    <w:link w:val="Citadestacada"/>
+  <w:style w:type="character" w:customStyle="1" w:styleId="IntenseQuoteChar">
+    <w:name w:val="Intense Quote Char"/>
+    <w:basedOn w:val="DefaultParagraphFont"/>
+    <w:link w:val="IntenseQuote"/>
     <w:uiPriority w:val="30"/>
     <w:rsid w:val="00817DAB"/>
     <w:rPr>
@@ -1326,9 +1330,9 @@
       <w:color w:val="0F4761" w:themeColor="accent1" w:themeShade="BF"/>
     </w:rPr>
   </w:style>
-  <w:style w:type="character" w:styleId="Referenciaintensa">
+  <w:style w:type="character" w:styleId="IntenseReference">
     <w:name w:val="Intense Reference"/>
-    <w:basedOn w:val="Fuentedeprrafopredeter"/>
+    <w:basedOn w:val="DefaultParagraphFont"/>
     <w:uiPriority w:val="32"/>
     <w:qFormat/>
     <w:rsid w:val="00817DAB"/>

</xml_diff>